<commit_message>
Listview en lazy loading op een list klaar
</commit_message>
<xml_diff>
--- a/Documenten/Workshops/Pascal_Listview_Aanmaken.docx
+++ b/Documenten/Workshops/Pascal_Listview_Aanmaken.docx
@@ -66,8 +66,6 @@
           <w:rFonts w:asciiTheme="minorHAnsi" w:hAnsiTheme="minorHAnsi" w:cstheme="minorHAnsi"/>
         </w:rPr>
       </w:pPr>
-      <w:bookmarkStart w:id="0" w:name="_GoBack"/>
-      <w:bookmarkEnd w:id="0"/>
       <w:r>
         <w:rPr>
           <w:rFonts w:asciiTheme="minorHAnsi" w:hAnsiTheme="minorHAnsi" w:cstheme="minorHAnsi"/>
@@ -141,10 +139,10 @@
           <wp:anchor distT="0" distB="0" distL="114300" distR="114300" simplePos="0" relativeHeight="251658240" behindDoc="1" locked="0" layoutInCell="1" allowOverlap="1">
             <wp:simplePos x="0" y="0"/>
             <wp:positionH relativeFrom="column">
-              <wp:posOffset>452755</wp:posOffset>
+              <wp:posOffset>462280</wp:posOffset>
             </wp:positionH>
             <wp:positionV relativeFrom="paragraph">
-              <wp:posOffset>5715</wp:posOffset>
+              <wp:posOffset>62865</wp:posOffset>
             </wp:positionV>
             <wp:extent cx="2516505" cy="2057400"/>
             <wp:effectExtent l="0" t="0" r="0" b="0"/>
@@ -300,6 +298,14 @@
     <w:p>
       <w:pPr>
         <w:pStyle w:val="Geenafstand"/>
+        <w:rPr>
+          <w:rFonts w:asciiTheme="minorHAnsi" w:hAnsiTheme="minorHAnsi" w:cstheme="minorHAnsi"/>
+        </w:rPr>
+      </w:pPr>
+    </w:p>
+    <w:p>
+      <w:pPr>
+        <w:pStyle w:val="Geenafstand"/>
         <w:numPr>
           <w:ilvl w:val="0"/>
           <w:numId w:val="4"/>
@@ -460,7 +466,10 @@
         </w:tabs>
       </w:pPr>
       <w:r>
-        <w:t>Om de ListView een onderwerp te geven gebruiken we een simpele methode om een grote gecentreerde titel toe te voegen met tekst naar keuze</w:t>
+        <w:t>Om</w:t>
+      </w:r>
+      <w:r>
+        <w:t xml:space="preserve"> de ListView een onderwerp te geven gebruiken we een simpele methode om een grote gecentreerde titel toe te voegen met tekst naar keuze</w:t>
       </w:r>
       <w:r>
         <w:t>.</w:t>
@@ -514,6 +523,170 @@
           </wp:inline>
         </w:drawing>
       </w:r>
+    </w:p>
+    <w:p/>
+    <w:p/>
+    <w:p/>
+    <w:p>
+      <w:pPr>
+        <w:pStyle w:val="Lijstalinea"/>
+        <w:numPr>
+          <w:ilvl w:val="0"/>
+          <w:numId w:val="4"/>
+        </w:numPr>
+      </w:pPr>
+      <w:r>
+        <w:lastRenderedPageBreak/>
+        <w:t xml:space="preserve">Ten slotte kunnen we </w:t>
+      </w:r>
+      <w:r>
+        <w:t xml:space="preserve">heel gemakkelijk </w:t>
+      </w:r>
+      <w:r>
+        <w:t>in de code de ListView invullen.</w:t>
+      </w:r>
+    </w:p>
+    <w:p>
+      <w:pPr>
+        <w:pStyle w:val="Lijstalinea"/>
+      </w:pPr>
+      <w:r>
+        <w:rPr>
+          <w:noProof/>
+          <w:lang w:eastAsia="nl-NL"/>
+        </w:rPr>
+        <w:drawing>
+          <wp:anchor distT="0" distB="0" distL="114300" distR="114300" simplePos="0" relativeHeight="251660288" behindDoc="1" locked="0" layoutInCell="1" allowOverlap="1">
+            <wp:simplePos x="0" y="0"/>
+            <wp:positionH relativeFrom="column">
+              <wp:posOffset>452755</wp:posOffset>
+            </wp:positionH>
+            <wp:positionV relativeFrom="paragraph">
+              <wp:posOffset>49530</wp:posOffset>
+            </wp:positionV>
+            <wp:extent cx="3057525" cy="2924175"/>
+            <wp:effectExtent l="0" t="0" r="9525" b="9525"/>
+            <wp:wrapNone/>
+            <wp:docPr id="2" name="Afbeelding 2"/>
+            <wp:cNvGraphicFramePr>
+              <a:graphicFrameLocks xmlns:a="http://schemas.openxmlformats.org/drawingml/2006/main" noChangeAspect="1"/>
+            </wp:cNvGraphicFramePr>
+            <a:graphic xmlns:a="http://schemas.openxmlformats.org/drawingml/2006/main">
+              <a:graphicData uri="http://schemas.openxmlformats.org/drawingml/2006/picture">
+                <pic:pic xmlns:pic="http://schemas.openxmlformats.org/drawingml/2006/picture">
+                  <pic:nvPicPr>
+                    <pic:cNvPr id="1" name=""/>
+                    <pic:cNvPicPr/>
+                  </pic:nvPicPr>
+                  <pic:blipFill>
+                    <a:blip r:embed="rId8">
+                      <a:extLst>
+                        <a:ext uri="{28A0092B-C50C-407E-A947-70E740481C1C}">
+                          <a14:useLocalDpi xmlns:a14="http://schemas.microsoft.com/office/drawing/2010/main" val="0"/>
+                        </a:ext>
+                      </a:extLst>
+                    </a:blip>
+                    <a:stretch>
+                      <a:fillRect/>
+                    </a:stretch>
+                  </pic:blipFill>
+                  <pic:spPr>
+                    <a:xfrm>
+                      <a:off x="0" y="0"/>
+                      <a:ext cx="3057525" cy="2924175"/>
+                    </a:xfrm>
+                    <a:prstGeom prst="rect">
+                      <a:avLst/>
+                    </a:prstGeom>
+                  </pic:spPr>
+                </pic:pic>
+              </a:graphicData>
+            </a:graphic>
+          </wp:anchor>
+        </w:drawing>
+      </w:r>
+    </w:p>
+    <w:p/>
+    <w:p/>
+    <w:p/>
+    <w:p/>
+    <w:p/>
+    <w:p/>
+    <w:p/>
+    <w:p/>
+    <w:p/>
+    <w:p>
+      <w:pPr>
+        <w:tabs>
+          <w:tab w:val="left" w:pos="5835"/>
+        </w:tabs>
+      </w:pPr>
+      <w:r>
+        <w:tab/>
+      </w:r>
+    </w:p>
+    <w:p>
+      <w:pPr>
+        <w:tabs>
+          <w:tab w:val="left" w:pos="5835"/>
+        </w:tabs>
+      </w:pPr>
+      <w:r>
+        <w:rPr>
+          <w:noProof/>
+        </w:rPr>
+        <w:pict>
+          <v:shapetype id="_x0000_t75" coordsize="21600,21600" o:spt="75" o:preferrelative="t" path="m@4@5l@4@11@9@11@9@5xe" filled="f" stroked="f">
+            <v:stroke joinstyle="miter"/>
+            <v:formulas>
+              <v:f eqn="if lineDrawn pixelLineWidth 0"/>
+              <v:f eqn="sum @0 1 0"/>
+              <v:f eqn="sum 0 0 @1"/>
+              <v:f eqn="prod @2 1 2"/>
+              <v:f eqn="prod @3 21600 pixelWidth"/>
+              <v:f eqn="prod @3 21600 pixelHeight"/>
+              <v:f eqn="sum @0 0 1"/>
+              <v:f eqn="prod @6 1 2"/>
+              <v:f eqn="prod @7 21600 pixelWidth"/>
+              <v:f eqn="sum @8 21600 0"/>
+              <v:f eqn="prod @7 21600 pixelHeight"/>
+              <v:f eqn="sum @10 21600 0"/>
+            </v:formulas>
+            <v:path o:extrusionok="f" gradientshapeok="t" o:connecttype="rect"/>
+            <o:lock v:ext="edit" aspectratio="t"/>
+          </v:shapetype>
+          <v:shape id="_x0000_s1026" type="#_x0000_t75" style="position:absolute;margin-left:36.4pt;margin-top:20.5pt;width:201.35pt;height:413.35pt;z-index:-251654144;mso-position-horizontal-relative:text;mso-position-vertical-relative:text;mso-width-relative:page;mso-height-relative:page">
+            <v:imagedata r:id="rId9" o:title="Screenshot_20170615-114519"/>
+          </v:shape>
+        </w:pict>
+      </w:r>
+      <w:r>
+        <w:t>Resultaat:</w:t>
+      </w:r>
+    </w:p>
+    <w:p>
+      <w:pPr>
+        <w:tabs>
+          <w:tab w:val="left" w:pos="5835"/>
+        </w:tabs>
+      </w:pPr>
+    </w:p>
+    <w:p>
+      <w:pPr>
+        <w:tabs>
+          <w:tab w:val="left" w:pos="5835"/>
+        </w:tabs>
+      </w:pPr>
+      <w:bookmarkStart w:id="0" w:name="_GoBack"/>
+      <w:bookmarkEnd w:id="0"/>
+    </w:p>
+    <w:p>
+      <w:pPr>
+        <w:pStyle w:val="Lijstalinea"/>
+        <w:tabs>
+          <w:tab w:val="left" w:pos="5835"/>
+        </w:tabs>
+      </w:pPr>
     </w:p>
     <w:sectPr>
       <w:pgSz w:w="11906" w:h="16838"/>

</xml_diff>